<commit_message>
README Y DAG ACTUALIZADO
</commit_message>
<xml_diff>
--- a/README.docx
+++ b/README.docx
@@ -230,22 +230,23 @@
       </w:pPr>
       <w:r>
         <w:rPr>
-          <w:noProof/>
+          <w:b/>
+          <w:bCs/>
         </w:rPr>
         <w:lastRenderedPageBreak/>
         <w:drawing>
-          <wp:anchor distT="0" distB="0" distL="114300" distR="114300" simplePos="0" relativeHeight="251658240" behindDoc="0" locked="0" layoutInCell="1" allowOverlap="1" wp14:anchorId="1CDEE26E" wp14:editId="1357F254">
+          <wp:anchor distT="0" distB="0" distL="114300" distR="114300" simplePos="0" relativeHeight="251658240" behindDoc="0" locked="0" layoutInCell="1" allowOverlap="1" wp14:anchorId="09039C5C" wp14:editId="63E41567">
             <wp:simplePos x="0" y="0"/>
             <wp:positionH relativeFrom="column">
-              <wp:posOffset>-502081</wp:posOffset>
+              <wp:posOffset>-627242</wp:posOffset>
             </wp:positionH>
             <wp:positionV relativeFrom="paragraph">
-              <wp:posOffset>452755</wp:posOffset>
+              <wp:posOffset>387737</wp:posOffset>
             </wp:positionV>
-            <wp:extent cx="6268720" cy="1813560"/>
-            <wp:effectExtent l="0" t="0" r="0" b="0"/>
+            <wp:extent cx="6691630" cy="2011680"/>
+            <wp:effectExtent l="0" t="0" r="0" b="7620"/>
             <wp:wrapTopAndBottom/>
-            <wp:docPr id="121113156" name="Imagen 1" descr="Interfaz de usuario gráfica&#10;&#10;El contenido generado por IA puede ser incorrecto."/>
+            <wp:docPr id="540587557" name="Imagen 1" descr="Interfaz de usuario gráfica, Aplicación&#10;&#10;El contenido generado por IA puede ser incorrecto."/>
             <wp:cNvGraphicFramePr>
               <a:graphicFrameLocks xmlns:a="http://schemas.openxmlformats.org/drawingml/2006/main" noChangeAspect="1"/>
             </wp:cNvGraphicFramePr>
@@ -253,11 +254,11 @@
               <a:graphicData uri="http://schemas.openxmlformats.org/drawingml/2006/picture">
                 <pic:pic xmlns:pic="http://schemas.openxmlformats.org/drawingml/2006/picture">
                   <pic:nvPicPr>
-                    <pic:cNvPr id="121113156" name="Imagen 1" descr="Interfaz de usuario gráfica&#10;&#10;El contenido generado por IA puede ser incorrecto."/>
+                    <pic:cNvPr id="540587557" name="Imagen 1" descr="Interfaz de usuario gráfica, Aplicación&#10;&#10;El contenido generado por IA puede ser incorrecto."/>
                     <pic:cNvPicPr/>
                   </pic:nvPicPr>
                   <pic:blipFill>
-                    <a:blip r:embed="rId6" cstate="print">
+                    <a:blip r:embed="rId6">
                       <a:extLst>
                         <a:ext uri="{28A0092B-C50C-407E-A947-70E740481C1C}">
                           <a14:useLocalDpi xmlns:a14="http://schemas.microsoft.com/office/drawing/2010/main" val="0"/>
@@ -271,7 +272,7 @@
                   <pic:spPr>
                     <a:xfrm>
                       <a:off x="0" y="0"/>
-                      <a:ext cx="6268720" cy="1813560"/>
+                      <a:ext cx="6691630" cy="2011680"/>
                     </a:xfrm>
                     <a:prstGeom prst="rect">
                       <a:avLst/>
@@ -363,6 +364,54 @@
     </w:p>
     <w:p>
       <w:pPr>
+        <w:numPr>
+          <w:ilvl w:val="1"/>
+          <w:numId w:val="9"/>
+        </w:numPr>
+      </w:pPr>
+      <w:r>
+        <w:rPr>
+          <w:b/>
+          <w:bCs/>
+        </w:rPr>
+        <w:t>Validate_data</w:t>
+      </w:r>
+      <w:r>
+        <w:t>:</w:t>
+      </w:r>
+      <w:r>
+        <w:t xml:space="preserve"> Valida los datos tras la tarea </w:t>
+      </w:r>
+      <w:r>
+        <w:rPr>
+          <w:b/>
+          <w:bCs/>
+        </w:rPr>
+        <w:t>clean_data</w:t>
+      </w:r>
+      <w:r>
+        <w:rPr>
+          <w:b/>
+          <w:bCs/>
+        </w:rPr>
+        <w:t xml:space="preserve">. </w:t>
+      </w:r>
+      <w:r>
+        <w:t xml:space="preserve">Si los datos no son válidos termina el pipeline inmediatamente en la tarea </w:t>
+      </w:r>
+      <w:r>
+        <w:rPr>
+          <w:b/>
+          <w:bCs/>
+        </w:rPr>
+        <w:t>end_pipeline</w:t>
+      </w:r>
+      <w:r>
+        <w:t>.</w:t>
+      </w:r>
+    </w:p>
+    <w:p>
+      <w:pPr>
         <w:ind w:left="720"/>
         <w:rPr>
           <w:b/>
@@ -612,7 +661,11 @@
         <w:t>messy_data.csv</w:t>
       </w:r>
       <w:r>
-        <w:t>, el cual contiene registros duplicados. Esta tabla se crea con el propósito de comparar la diferencia entre los datos correctos e incorrectos.</w:t>
+        <w:t xml:space="preserve">, el cual contiene registros </w:t>
+      </w:r>
+      <w:r>
+        <w:lastRenderedPageBreak/>
+        <w:t>duplicados. Esta tabla se crea con el propósito de comparar la diferencia entre los datos correctos e incorrectos.</w:t>
       </w:r>
     </w:p>
     <w:p>
@@ -636,7 +689,6 @@
         </w:numPr>
       </w:pPr>
       <w:r>
-        <w:lastRenderedPageBreak/>
         <w:t>Problemas de implementación</w:t>
       </w:r>
     </w:p>
@@ -811,7 +863,6 @@
         </w:numPr>
       </w:pPr>
       <w:r>
-        <w:lastRenderedPageBreak/>
         <w:t>Configuraciones especiales</w:t>
       </w:r>
     </w:p>
@@ -3069,6 +3120,7 @@
   <w:style w:type="character" w:default="1" w:styleId="Fuentedeprrafopredeter">
     <w:name w:val="Default Paragraph Font"/>
     <w:uiPriority w:val="1"/>
+    <w:semiHidden/>
     <w:unhideWhenUsed/>
   </w:style>
   <w:style w:type="table" w:default="1" w:styleId="Tablanormal">

</xml_diff>